<commit_message>
GUI seitige Abfangung von alles voll außer gyn
</commit_message>
<xml_diff>
--- a/Artefakte/Masterplan.docx
+++ b/Artefakte/Masterplan.docx
@@ -280,6 +280,9 @@
             <w:pPr>
               <w:cnfStyle w:val="000000000000" w:firstRow="0" w:lastRow="0" w:firstColumn="0" w:lastColumn="0" w:oddVBand="0" w:evenVBand="0" w:oddHBand="0" w:evenHBand="0" w:firstRowFirstColumn="0" w:firstRowLastColumn="0" w:lastRowFirstColumn="0" w:lastRowLastColumn="0"/>
             </w:pPr>
+            <w:r>
+              <w:t>ja</w:t>
+            </w:r>
           </w:p>
         </w:tc>
       </w:tr>
@@ -340,6 +343,9 @@
             <w:pPr>
               <w:cnfStyle w:val="000000100000" w:firstRow="0" w:lastRow="0" w:firstColumn="0" w:lastColumn="0" w:oddVBand="0" w:evenVBand="0" w:oddHBand="1" w:evenHBand="0" w:firstRowFirstColumn="0" w:firstRowLastColumn="0" w:lastRowFirstColumn="0" w:lastRowLastColumn="0"/>
             </w:pPr>
+            <w:r>
+              <w:t>ja</w:t>
+            </w:r>
           </w:p>
         </w:tc>
       </w:tr>
@@ -412,6 +418,9 @@
             <w:pPr>
               <w:cnfStyle w:val="000000000000" w:firstRow="0" w:lastRow="0" w:firstColumn="0" w:lastColumn="0" w:oddVBand="0" w:evenVBand="0" w:oddHBand="0" w:evenHBand="0" w:firstRowFirstColumn="0" w:firstRowLastColumn="0" w:lastRowFirstColumn="0" w:lastRowLastColumn="0"/>
             </w:pPr>
+            <w:r>
+              <w:t>ja</w:t>
+            </w:r>
           </w:p>
         </w:tc>
       </w:tr>
@@ -936,6 +945,9 @@
             <w:pPr>
               <w:cnfStyle w:val="000000000000" w:firstRow="0" w:lastRow="0" w:firstColumn="0" w:lastColumn="0" w:oddVBand="0" w:evenVBand="0" w:oddHBand="0" w:evenHBand="0" w:firstRowFirstColumn="0" w:firstRowLastColumn="0" w:lastRowFirstColumn="0" w:lastRowLastColumn="0"/>
             </w:pPr>
+            <w:r>
+              <w:t>ja</w:t>
+            </w:r>
           </w:p>
         </w:tc>
       </w:tr>
@@ -1003,11 +1015,11 @@
         </w:tc>
       </w:tr>
     </w:tbl>
+    <w:p/>
     <w:p>
       <w:bookmarkStart w:id="0" w:name="_GoBack"/>
       <w:bookmarkEnd w:id="0"/>
     </w:p>
-    <w:p/>
     <w:sectPr>
       <w:pgSz w:w="11906" w:h="16838"/>
       <w:pgMar w:top="1417" w:right="1417" w:bottom="1134" w:left="1417" w:header="708" w:footer="708" w:gutter="0"/>

</xml_diff>